<commit_message>
Spawn dos coqueiros arrumado
</commit_message>
<xml_diff>
--- a/The Last Sunset/The Last Sunset - UNITY/The Last Sunset - IDEIAS E BASE/The Last Sunset - HISTORIA.docx
+++ b/The Last Sunset/The Last Sunset - UNITY/The Last Sunset - IDEIAS E BASE/The Last Sunset - HISTORIA.docx
@@ -186,13 +186,23 @@
         </w:rPr>
         <w:t xml:space="preserve"> </w:t>
       </w:r>
-      <w:r>
-        <w:rPr>
-          <w:rFonts w:ascii="Times New Roman" w:hAnsi="Times New Roman" w:cs="Times New Roman"/>
-          <w:sz w:val="28"/>
-          <w:szCs w:val="28"/>
-        </w:rPr>
-        <w:t xml:space="preserve">Trevor </w:t>
+      <w:proofErr w:type="spellStart"/>
+      <w:r>
+        <w:rPr>
+          <w:rFonts w:ascii="Times New Roman" w:hAnsi="Times New Roman" w:cs="Times New Roman"/>
+          <w:sz w:val="28"/>
+          <w:szCs w:val="28"/>
+        </w:rPr>
+        <w:t>Trevor</w:t>
+      </w:r>
+      <w:proofErr w:type="spellEnd"/>
+      <w:r>
+        <w:rPr>
+          <w:rFonts w:ascii="Times New Roman" w:hAnsi="Times New Roman" w:cs="Times New Roman"/>
+          <w:sz w:val="28"/>
+          <w:szCs w:val="28"/>
+        </w:rPr>
+        <w:t xml:space="preserve"> </w:t>
       </w:r>
       <w:proofErr w:type="spellStart"/>
       <w:r>
@@ -449,7 +459,25 @@
           <w:sz w:val="28"/>
           <w:szCs w:val="28"/>
         </w:rPr>
-        <w:t>Ao mesmo tempo que se vangloriava pela promoção, Trevor conh</w:t>
+        <w:t xml:space="preserve">Ao mesmo tempo que se vangloriava pela promoção, </w:t>
+      </w:r>
+      <w:proofErr w:type="spellStart"/>
+      <w:r>
+        <w:rPr>
+          <w:rFonts w:ascii="Times New Roman" w:hAnsi="Times New Roman" w:cs="Times New Roman"/>
+          <w:sz w:val="28"/>
+          <w:szCs w:val="28"/>
+        </w:rPr>
+        <w:t>Trevor</w:t>
+      </w:r>
+      <w:proofErr w:type="spellEnd"/>
+      <w:r>
+        <w:rPr>
+          <w:rFonts w:ascii="Times New Roman" w:hAnsi="Times New Roman" w:cs="Times New Roman"/>
+          <w:sz w:val="28"/>
+          <w:szCs w:val="28"/>
+        </w:rPr>
+        <w:t xml:space="preserve"> conh</w:t>
       </w:r>
       <w:r>
         <w:rPr>
@@ -531,90 +559,208 @@
           <w:sz w:val="28"/>
           <w:szCs w:val="28"/>
         </w:rPr>
-        <w:t>Buscas e mais buscas, mas sem respostas. A polícia suspeitava do cartel que Trevor travava uma luta dia após dia, e se encaminharam até a sede com seus homens armados.</w:t>
+        <w:t>Buscas e mais buscas, mas sem respostas. A polícia suspeitava do cartel que Trevor travava uma luta dia após dia, e se encaminharam até a sede com seus homens armados. O lugar estava vazio, e nada além de uma porta no fundo do galpão separava Trevor de seu destino.</w:t>
+      </w:r>
+    </w:p>
+    <w:p>
+      <w:pPr>
+        <w:ind w:firstLine="708"/>
+        <w:rPr>
+          <w:rFonts w:ascii="Times New Roman" w:hAnsi="Times New Roman" w:cs="Times New Roman"/>
+          <w:sz w:val="28"/>
+          <w:szCs w:val="28"/>
+        </w:rPr>
+      </w:pPr>
+    </w:p>
+    <w:p>
+      <w:pPr>
+        <w:ind w:firstLine="708"/>
+        <w:rPr>
+          <w:rFonts w:ascii="Times New Roman" w:hAnsi="Times New Roman" w:cs="Times New Roman"/>
+          <w:sz w:val="28"/>
+          <w:szCs w:val="28"/>
+        </w:rPr>
+      </w:pPr>
+      <w:r>
+        <w:rPr>
+          <w:rFonts w:ascii="Times New Roman" w:hAnsi="Times New Roman" w:cs="Times New Roman"/>
+          <w:sz w:val="28"/>
+          <w:szCs w:val="28"/>
+        </w:rPr>
+        <w:t xml:space="preserve">Atrás da porta estava o corpo de Kate amarrado numa cadeira. O cartel havia se vingado por todos os anos de busca armada dos policiais da </w:t>
+      </w:r>
+      <w:r>
+        <w:rPr>
+          <w:rFonts w:ascii="Times New Roman" w:hAnsi="Times New Roman" w:cs="Times New Roman"/>
+          <w:sz w:val="28"/>
+          <w:szCs w:val="28"/>
+        </w:rPr>
+        <w:lastRenderedPageBreak/>
+        <w:t xml:space="preserve">cidade, por todos os homens que haviam perdido. O que era uma vida por todas as outras que foram tiradas? </w:t>
+      </w:r>
+    </w:p>
+    <w:p>
+      <w:pPr>
+        <w:ind w:firstLine="708"/>
+        <w:rPr>
+          <w:rFonts w:ascii="Times New Roman" w:hAnsi="Times New Roman" w:cs="Times New Roman"/>
+          <w:sz w:val="28"/>
+          <w:szCs w:val="28"/>
+        </w:rPr>
+      </w:pPr>
+    </w:p>
+    <w:p>
+      <w:pPr>
+        <w:ind w:firstLine="708"/>
+        <w:rPr>
+          <w:rFonts w:ascii="Times New Roman" w:hAnsi="Times New Roman" w:cs="Times New Roman"/>
+          <w:sz w:val="28"/>
+          <w:szCs w:val="28"/>
+        </w:rPr>
+      </w:pPr>
+      <w:r>
+        <w:rPr>
+          <w:rFonts w:ascii="Times New Roman" w:hAnsi="Times New Roman" w:cs="Times New Roman"/>
+          <w:sz w:val="28"/>
+          <w:szCs w:val="28"/>
+        </w:rPr>
+        <w:t>Trevor se afastou da polícia, e decidiu que nada mais seria o mesmo sem seu amor, e que aquilo que sempre o fez se aproximar do pôr do sol nunca mais estaria ao seu lado. Mas ele precisaria manter o que um dia havia começado, e entrou no seu carro para dirigir mais uma vez até o seu último pôr do sol.</w:t>
+      </w:r>
+    </w:p>
+    <w:p>
+      <w:pPr>
+        <w:ind w:firstLine="708"/>
+        <w:rPr>
+          <w:rFonts w:ascii="Arial Black" w:hAnsi="Arial Black"/>
+          <w:b/>
+          <w:sz w:val="28"/>
+          <w:szCs w:val="28"/>
+        </w:rPr>
+      </w:pPr>
+    </w:p>
+    <w:p>
+      <w:pPr>
+        <w:ind w:firstLine="708"/>
+        <w:rPr>
+          <w:rFonts w:ascii="Arial Black" w:hAnsi="Arial Black"/>
+          <w:b/>
+          <w:sz w:val="28"/>
+          <w:szCs w:val="28"/>
+        </w:rPr>
+      </w:pPr>
+      <w:r>
+        <w:rPr>
+          <w:rFonts w:ascii="Arial Black" w:hAnsi="Arial Black"/>
+          <w:b/>
+          <w:sz w:val="28"/>
+          <w:szCs w:val="28"/>
+        </w:rPr>
+        <w:t>Resumo:</w:t>
+      </w:r>
+    </w:p>
+    <w:p>
+      <w:pPr>
+        <w:rPr>
+          <w:rFonts w:ascii="Arial Black" w:hAnsi="Arial Black"/>
+          <w:b/>
+          <w:sz w:val="28"/>
+          <w:szCs w:val="28"/>
+        </w:rPr>
+      </w:pPr>
+    </w:p>
+    <w:p>
+      <w:pPr>
+        <w:ind w:firstLine="708"/>
+        <w:rPr>
+          <w:rFonts w:asciiTheme="majorHAnsi" w:hAnsiTheme="majorHAnsi" w:cstheme="majorHAnsi"/>
+          <w:sz w:val="28"/>
+          <w:szCs w:val="28"/>
+        </w:rPr>
+      </w:pPr>
+      <w:r>
+        <w:rPr>
+          <w:rFonts w:asciiTheme="majorHAnsi" w:hAnsiTheme="majorHAnsi" w:cstheme="majorHAnsi"/>
+          <w:sz w:val="28"/>
+          <w:szCs w:val="28"/>
+        </w:rPr>
+        <w:t xml:space="preserve">Você é </w:t>
+      </w:r>
+      <w:proofErr w:type="spellStart"/>
+      <w:r>
+        <w:rPr>
+          <w:rFonts w:asciiTheme="majorHAnsi" w:hAnsiTheme="majorHAnsi" w:cstheme="majorHAnsi"/>
+          <w:sz w:val="28"/>
+          <w:szCs w:val="28"/>
+        </w:rPr>
+        <w:t>Trevor</w:t>
+      </w:r>
+      <w:proofErr w:type="spellEnd"/>
+      <w:r>
+        <w:rPr>
+          <w:rFonts w:asciiTheme="majorHAnsi" w:hAnsiTheme="majorHAnsi" w:cstheme="majorHAnsi"/>
+          <w:sz w:val="28"/>
+          <w:szCs w:val="28"/>
+        </w:rPr>
+        <w:t xml:space="preserve"> Smith, ex-policial do departamento de polícia de Miami. </w:t>
+      </w:r>
+      <w:r>
+        <w:rPr>
+          <w:rFonts w:asciiTheme="majorHAnsi" w:hAnsiTheme="majorHAnsi" w:cstheme="majorHAnsi"/>
+          <w:sz w:val="28"/>
+          <w:szCs w:val="28"/>
+        </w:rPr>
+        <w:t xml:space="preserve">O ano é 2066, dois anos </w:t>
+      </w:r>
+      <w:r>
+        <w:rPr>
+          <w:rFonts w:asciiTheme="majorHAnsi" w:hAnsiTheme="majorHAnsi" w:cstheme="majorHAnsi"/>
+          <w:sz w:val="28"/>
+          <w:szCs w:val="28"/>
+        </w:rPr>
+        <w:t xml:space="preserve">após o falecimento de sua esposa, e o mundo já não é mais o mesmo. </w:t>
       </w:r>
       <w:bookmarkStart w:id="0" w:name="_GoBack"/>
       <w:bookmarkEnd w:id="0"/>
       <w:r>
         <w:rPr>
-          <w:rFonts w:ascii="Times New Roman" w:hAnsi="Times New Roman" w:cs="Times New Roman"/>
-          <w:sz w:val="28"/>
-          <w:szCs w:val="28"/>
-        </w:rPr>
-        <w:t xml:space="preserve"> O lugar estava vazio, e nada além de uma porta no fundo do galpão separava Trevor de seu destino.</w:t>
-      </w:r>
-    </w:p>
-    <w:p>
-      <w:pPr>
-        <w:ind w:firstLine="708"/>
-        <w:rPr>
-          <w:rFonts w:ascii="Times New Roman" w:hAnsi="Times New Roman" w:cs="Times New Roman"/>
-          <w:sz w:val="28"/>
-          <w:szCs w:val="28"/>
-        </w:rPr>
-      </w:pPr>
-    </w:p>
-    <w:p>
-      <w:pPr>
-        <w:ind w:firstLine="708"/>
-        <w:rPr>
-          <w:rFonts w:ascii="Times New Roman" w:hAnsi="Times New Roman" w:cs="Times New Roman"/>
-          <w:sz w:val="28"/>
-          <w:szCs w:val="28"/>
-        </w:rPr>
-      </w:pPr>
-      <w:r>
-        <w:rPr>
-          <w:rFonts w:ascii="Times New Roman" w:hAnsi="Times New Roman" w:cs="Times New Roman"/>
-          <w:sz w:val="28"/>
-          <w:szCs w:val="28"/>
-        </w:rPr>
-        <w:t xml:space="preserve">Atrás da porta estava o corpo de Kate amarrado numa cadeira. O cartel havia se vingado por todos os anos de busca armada dos policiais da </w:t>
-      </w:r>
-      <w:r>
-        <w:rPr>
-          <w:rFonts w:ascii="Times New Roman" w:hAnsi="Times New Roman" w:cs="Times New Roman"/>
-          <w:sz w:val="28"/>
-          <w:szCs w:val="28"/>
-        </w:rPr>
-        <w:lastRenderedPageBreak/>
-        <w:t xml:space="preserve">cidade, por todos os homens que haviam perdido. O que era uma vida por todas as outras que foram tiradas? </w:t>
-      </w:r>
-    </w:p>
-    <w:p>
-      <w:pPr>
-        <w:ind w:firstLine="708"/>
-        <w:rPr>
-          <w:rFonts w:ascii="Times New Roman" w:hAnsi="Times New Roman" w:cs="Times New Roman"/>
-          <w:sz w:val="28"/>
-          <w:szCs w:val="28"/>
-        </w:rPr>
-      </w:pPr>
-    </w:p>
-    <w:p>
-      <w:pPr>
-        <w:ind w:firstLine="708"/>
-        <w:rPr>
-          <w:rFonts w:ascii="Times New Roman" w:hAnsi="Times New Roman" w:cs="Times New Roman"/>
-          <w:sz w:val="28"/>
-          <w:szCs w:val="28"/>
-        </w:rPr>
-      </w:pPr>
-      <w:r>
-        <w:rPr>
-          <w:rFonts w:ascii="Times New Roman" w:hAnsi="Times New Roman" w:cs="Times New Roman"/>
-          <w:sz w:val="28"/>
-          <w:szCs w:val="28"/>
-        </w:rPr>
-        <w:t>Trevor se afastou da polícia, e decidiu que nada mais seria o mesmo sem seu amor, e que aquilo que sempre o fez se aproximar do pôr do sol nunca mais estaria ao seu lado. Mas ele precisaria manter o que um dia havia começado, e entrou no seu carro para dirigir mais uma vez até o seu último pôr do sol.</w:t>
-      </w:r>
-    </w:p>
-    <w:p>
-      <w:pPr>
-        <w:ind w:firstLine="708"/>
-        <w:rPr>
-          <w:rFonts w:ascii="Arial Black" w:hAnsi="Arial Black"/>
-          <w:b/>
+          <w:rFonts w:asciiTheme="majorHAnsi" w:hAnsiTheme="majorHAnsi" w:cstheme="majorHAnsi"/>
+          <w:sz w:val="28"/>
+          <w:szCs w:val="28"/>
+        </w:rPr>
+        <w:t>As tardes quentes nas orlas da cidade se tor</w:t>
+      </w:r>
+      <w:r>
+        <w:rPr>
+          <w:rFonts w:asciiTheme="majorHAnsi" w:hAnsiTheme="majorHAnsi" w:cstheme="majorHAnsi"/>
+          <w:sz w:val="28"/>
+          <w:szCs w:val="28"/>
+        </w:rPr>
+        <w:t>naram mais escuras.</w:t>
+      </w:r>
+    </w:p>
+    <w:p>
+      <w:pPr>
+        <w:ind w:firstLine="708"/>
+        <w:rPr>
+          <w:rFonts w:asciiTheme="majorHAnsi" w:hAnsiTheme="majorHAnsi" w:cstheme="majorHAnsi"/>
+          <w:sz w:val="28"/>
+          <w:szCs w:val="28"/>
+        </w:rPr>
+      </w:pPr>
+      <w:r>
+        <w:rPr>
+          <w:rFonts w:asciiTheme="majorHAnsi" w:hAnsiTheme="majorHAnsi" w:cstheme="majorHAnsi"/>
+          <w:sz w:val="28"/>
+          <w:szCs w:val="28"/>
+        </w:rPr>
+        <w:tab/>
+      </w:r>
+    </w:p>
+    <w:p>
+      <w:pPr>
+        <w:ind w:firstLine="708"/>
+        <w:rPr>
+          <w:rFonts w:asciiTheme="majorHAnsi" w:hAnsiTheme="majorHAnsi" w:cstheme="majorHAnsi"/>
           <w:sz w:val="28"/>
           <w:szCs w:val="28"/>
         </w:rPr>

</xml_diff>

<commit_message>
Resumo da história e música nova adicionada
</commit_message>
<xml_diff>
--- a/The Last Sunset/The Last Sunset - UNITY/The Last Sunset - IDEIAS E BASE/The Last Sunset - HISTORIA.docx
+++ b/The Last Sunset/The Last Sunset - UNITY/The Last Sunset - IDEIAS E BASE/The Last Sunset - HISTORIA.docx
@@ -709,34 +709,64 @@
           <w:sz w:val="28"/>
           <w:szCs w:val="28"/>
         </w:rPr>
-        <w:t xml:space="preserve">O ano é 2066, dois anos </w:t>
-      </w:r>
+        <w:t xml:space="preserve">O ano é 2066. Já se passaram dois anos desde o falecimento de sua esposa e seu afastamento do trabalho. </w:t>
+      </w:r>
+      <w:proofErr w:type="spellStart"/>
       <w:r>
         <w:rPr>
           <w:rFonts w:asciiTheme="majorHAnsi" w:hAnsiTheme="majorHAnsi" w:cstheme="majorHAnsi"/>
           <w:sz w:val="28"/>
           <w:szCs w:val="28"/>
         </w:rPr>
-        <w:t xml:space="preserve">após o falecimento de sua esposa, e o mundo já não é mais o mesmo. </w:t>
+        <w:t>Katelyn</w:t>
+      </w:r>
+      <w:proofErr w:type="spellEnd"/>
+      <w:r>
+        <w:rPr>
+          <w:rFonts w:asciiTheme="majorHAnsi" w:hAnsiTheme="majorHAnsi" w:cstheme="majorHAnsi"/>
+          <w:sz w:val="28"/>
+          <w:szCs w:val="28"/>
+        </w:rPr>
+        <w:t xml:space="preserve"> Parker, ou </w:t>
+      </w:r>
+      <w:proofErr w:type="spellStart"/>
+      <w:r>
+        <w:rPr>
+          <w:rFonts w:asciiTheme="majorHAnsi" w:hAnsiTheme="majorHAnsi" w:cstheme="majorHAnsi"/>
+          <w:sz w:val="28"/>
+          <w:szCs w:val="28"/>
+        </w:rPr>
+        <w:t>Kat</w:t>
+      </w:r>
+      <w:proofErr w:type="spellEnd"/>
+      <w:r>
+        <w:rPr>
+          <w:rFonts w:asciiTheme="majorHAnsi" w:hAnsiTheme="majorHAnsi" w:cstheme="majorHAnsi"/>
+          <w:sz w:val="28"/>
+          <w:szCs w:val="28"/>
+        </w:rPr>
+        <w:t xml:space="preserve">, como costumava ser chamada, foi alvo da vingança dos cartéis que na época travavam uma guerra ininterrupta com </w:t>
+      </w:r>
+      <w:proofErr w:type="spellStart"/>
+      <w:r>
+        <w:rPr>
+          <w:rFonts w:asciiTheme="majorHAnsi" w:hAnsiTheme="majorHAnsi" w:cstheme="majorHAnsi"/>
+          <w:sz w:val="28"/>
+          <w:szCs w:val="28"/>
+        </w:rPr>
+        <w:t>Trevor</w:t>
+      </w:r>
+      <w:proofErr w:type="spellEnd"/>
+      <w:r>
+        <w:rPr>
+          <w:rFonts w:asciiTheme="majorHAnsi" w:hAnsiTheme="majorHAnsi" w:cstheme="majorHAnsi"/>
+          <w:sz w:val="28"/>
+          <w:szCs w:val="28"/>
+        </w:rPr>
+        <w:t xml:space="preserve">. Após ser consumido pela perda e lamentação, você se vê em busca da única coisa que te trará paz... </w:t>
       </w:r>
       <w:bookmarkStart w:id="0" w:name="_GoBack"/>
       <w:bookmarkEnd w:id="0"/>
-      <w:r>
-        <w:rPr>
-          <w:rFonts w:asciiTheme="majorHAnsi" w:hAnsiTheme="majorHAnsi" w:cstheme="majorHAnsi"/>
-          <w:sz w:val="28"/>
-          <w:szCs w:val="28"/>
-        </w:rPr>
-        <w:t>As tardes quentes nas orlas da cidade se tor</w:t>
-      </w:r>
-      <w:r>
-        <w:rPr>
-          <w:rFonts w:asciiTheme="majorHAnsi" w:hAnsiTheme="majorHAnsi" w:cstheme="majorHAnsi"/>
-          <w:sz w:val="28"/>
-          <w:szCs w:val="28"/>
-        </w:rPr>
-        <w:t>naram mais escuras.</w:t>
-      </w:r>
     </w:p>
     <w:p>
       <w:pPr>

</xml_diff>